<commit_message>
Changes in task table
</commit_message>
<xml_diff>
--- a/Team info/TASKS Table.docx
+++ b/Team info/TASKS Table.docx
@@ -585,6 +585,166 @@
               <w:rPr>
                 <w:lang w:val="en-US"/>
               </w:rPr>
+              <w:t>Identify all audio files</w:t>
+            </w:r>
+          </w:p>
+        </w:tc>
+        <w:tc>
+          <w:tcPr>
+            <w:tcW w:w="1984" w:type="dxa"/>
+          </w:tcPr>
+          <w:p>
+            <w:pPr>
+              <w:rPr>
+                <w:lang w:val="en-US"/>
+              </w:rPr>
+            </w:pPr>
+            <w:r>
+              <w:rPr>
+                <w:lang w:val="en-US"/>
+              </w:rPr>
+              <w:t>Carlos</w:t>
+            </w:r>
+          </w:p>
+        </w:tc>
+        <w:tc>
+          <w:tcPr>
+            <w:tcW w:w="1843" w:type="dxa"/>
+          </w:tcPr>
+          <w:p>
+            <w:pPr>
+              <w:rPr>
+                <w:lang w:val="en-US"/>
+              </w:rPr>
+            </w:pPr>
+            <w:r>
+              <w:rPr>
+                <w:lang w:val="en-US"/>
+              </w:rPr>
+              <w:t>1 hour</w:t>
+            </w:r>
+          </w:p>
+        </w:tc>
+        <w:tc>
+          <w:tcPr>
+            <w:tcW w:w="1701" w:type="dxa"/>
+          </w:tcPr>
+          <w:p>
+            <w:pPr>
+              <w:rPr>
+                <w:lang w:val="en-US"/>
+              </w:rPr>
+            </w:pPr>
+            <w:r>
+              <w:rPr>
+                <w:lang w:val="en-US"/>
+              </w:rPr>
+              <w:t>3</w:t>
+            </w:r>
+            <w:r>
+              <w:rPr>
+                <w:lang w:val="en-US"/>
+              </w:rPr>
+              <w:t>,5</w:t>
+            </w:r>
+            <w:r>
+              <w:rPr>
+                <w:lang w:val="en-US"/>
+              </w:rPr>
+              <w:t xml:space="preserve"> hours</w:t>
+            </w:r>
+          </w:p>
+        </w:tc>
+      </w:tr>
+      <w:tr>
+        <w:tc>
+          <w:tcPr>
+            <w:tcW w:w="5671" w:type="dxa"/>
+          </w:tcPr>
+          <w:p>
+            <w:pPr>
+              <w:rPr>
+                <w:lang w:val="en-US"/>
+              </w:rPr>
+            </w:pPr>
+            <w:r>
+              <w:rPr>
+                <w:lang w:val="en-US"/>
+              </w:rPr>
+              <w:t>Edit and cut audio files</w:t>
+            </w:r>
+          </w:p>
+        </w:tc>
+        <w:tc>
+          <w:tcPr>
+            <w:tcW w:w="1984" w:type="dxa"/>
+          </w:tcPr>
+          <w:p>
+            <w:pPr>
+              <w:rPr>
+                <w:lang w:val="en-US"/>
+              </w:rPr>
+            </w:pPr>
+            <w:r>
+              <w:rPr>
+                <w:lang w:val="en-US"/>
+              </w:rPr>
+              <w:t>Carlos</w:t>
+            </w:r>
+          </w:p>
+        </w:tc>
+        <w:tc>
+          <w:tcPr>
+            <w:tcW w:w="1843" w:type="dxa"/>
+          </w:tcPr>
+          <w:p>
+            <w:pPr>
+              <w:rPr>
+                <w:lang w:val="en-US"/>
+              </w:rPr>
+            </w:pPr>
+            <w:r>
+              <w:rPr>
+                <w:lang w:val="en-US"/>
+              </w:rPr>
+              <w:t>1 hour</w:t>
+            </w:r>
+          </w:p>
+        </w:tc>
+        <w:tc>
+          <w:tcPr>
+            <w:tcW w:w="1701" w:type="dxa"/>
+          </w:tcPr>
+          <w:p>
+            <w:pPr>
+              <w:rPr>
+                <w:lang w:val="en-US"/>
+              </w:rPr>
+            </w:pPr>
+            <w:r>
+              <w:rPr>
+                <w:lang w:val="en-US"/>
+              </w:rPr>
+              <w:t>2 hours</w:t>
+            </w:r>
+          </w:p>
+        </w:tc>
+      </w:tr>
+      <w:tr>
+        <w:tc>
+          <w:tcPr>
+            <w:tcW w:w="5671" w:type="dxa"/>
+          </w:tcPr>
+          <w:p>
+            <w:pPr>
+              <w:rPr>
+                <w:lang w:val="en-US"/>
+              </w:rPr>
+            </w:pPr>
+            <w:r>
+              <w:rPr>
+                <w:lang w:val="en-US"/>
+              </w:rPr>
               <w:t>Add background</w:t>
             </w:r>
           </w:p>
@@ -3637,231 +3797,6 @@
               </w:rPr>
               <w:t>s</w:t>
             </w:r>
-          </w:p>
-        </w:tc>
-      </w:tr>
-      <w:tr>
-        <w:tc>
-          <w:tcPr>
-            <w:tcW w:w="5671" w:type="dxa"/>
-          </w:tcPr>
-          <w:p>
-            <w:pPr>
-              <w:rPr>
-                <w:lang w:val="en-US"/>
-              </w:rPr>
-            </w:pPr>
-            <w:r>
-              <w:rPr>
-                <w:lang w:val="en-US"/>
-              </w:rPr>
-              <w:t>Identify all audio files</w:t>
-            </w:r>
-          </w:p>
-        </w:tc>
-        <w:tc>
-          <w:tcPr>
-            <w:tcW w:w="1984" w:type="dxa"/>
-          </w:tcPr>
-          <w:p>
-            <w:pPr>
-              <w:rPr>
-                <w:lang w:val="en-US"/>
-              </w:rPr>
-            </w:pPr>
-            <w:r>
-              <w:rPr>
-                <w:lang w:val="en-US"/>
-              </w:rPr>
-              <w:t>Carlos</w:t>
-            </w:r>
-          </w:p>
-        </w:tc>
-        <w:tc>
-          <w:tcPr>
-            <w:tcW w:w="1843" w:type="dxa"/>
-          </w:tcPr>
-          <w:p>
-            <w:pPr>
-              <w:rPr>
-                <w:lang w:val="en-US"/>
-              </w:rPr>
-            </w:pPr>
-            <w:r>
-              <w:rPr>
-                <w:lang w:val="en-US"/>
-              </w:rPr>
-              <w:t xml:space="preserve">1 hour </w:t>
-            </w:r>
-          </w:p>
-        </w:tc>
-        <w:tc>
-          <w:tcPr>
-            <w:tcW w:w="1701" w:type="dxa"/>
-          </w:tcPr>
-          <w:p>
-            <w:pPr>
-              <w:rPr>
-                <w:lang w:val="en-US"/>
-              </w:rPr>
-            </w:pPr>
-            <w:r>
-              <w:rPr>
-                <w:lang w:val="en-US"/>
-              </w:rPr>
-              <w:t>3-4 hours</w:t>
-            </w:r>
-          </w:p>
-        </w:tc>
-      </w:tr>
-      <w:tr>
-        <w:tc>
-          <w:tcPr>
-            <w:tcW w:w="5671" w:type="dxa"/>
-          </w:tcPr>
-          <w:p>
-            <w:pPr>
-              <w:rPr>
-                <w:lang w:val="en-US"/>
-              </w:rPr>
-            </w:pPr>
-            <w:r>
-              <w:rPr>
-                <w:lang w:val="en-US"/>
-              </w:rPr>
-              <w:t>Edit and cut audio files</w:t>
-            </w:r>
-          </w:p>
-        </w:tc>
-        <w:tc>
-          <w:tcPr>
-            <w:tcW w:w="1984" w:type="dxa"/>
-          </w:tcPr>
-          <w:p>
-            <w:pPr>
-              <w:rPr>
-                <w:lang w:val="en-US"/>
-              </w:rPr>
-            </w:pPr>
-            <w:r>
-              <w:rPr>
-                <w:lang w:val="en-US"/>
-              </w:rPr>
-              <w:t>Carlos</w:t>
-            </w:r>
-          </w:p>
-        </w:tc>
-        <w:tc>
-          <w:tcPr>
-            <w:tcW w:w="1843" w:type="dxa"/>
-          </w:tcPr>
-          <w:p>
-            <w:pPr>
-              <w:rPr>
-                <w:lang w:val="en-US"/>
-              </w:rPr>
-            </w:pPr>
-            <w:r>
-              <w:rPr>
-                <w:lang w:val="en-US"/>
-              </w:rPr>
-              <w:t>1 hour</w:t>
-            </w:r>
-          </w:p>
-        </w:tc>
-        <w:tc>
-          <w:tcPr>
-            <w:tcW w:w="1701" w:type="dxa"/>
-          </w:tcPr>
-          <w:p>
-            <w:pPr>
-              <w:rPr>
-                <w:lang w:val="en-US"/>
-              </w:rPr>
-            </w:pPr>
-            <w:r>
-              <w:rPr>
-                <w:lang w:val="en-US"/>
-              </w:rPr>
-              <w:t>2 hours</w:t>
-            </w:r>
-          </w:p>
-        </w:tc>
-      </w:tr>
-      <w:tr>
-        <w:tc>
-          <w:tcPr>
-            <w:tcW w:w="5671" w:type="dxa"/>
-          </w:tcPr>
-          <w:p>
-            <w:pPr>
-              <w:rPr>
-                <w:lang w:val="en-US"/>
-              </w:rPr>
-            </w:pPr>
-            <w:r>
-              <w:rPr>
-                <w:lang w:val="en-US"/>
-              </w:rPr>
-              <w:lastRenderedPageBreak/>
-              <w:t>Add structure for level 6</w:t>
-            </w:r>
-          </w:p>
-        </w:tc>
-        <w:tc>
-          <w:tcPr>
-            <w:tcW w:w="1984" w:type="dxa"/>
-          </w:tcPr>
-          <w:p>
-            <w:pPr>
-              <w:rPr>
-                <w:lang w:val="en-US"/>
-              </w:rPr>
-            </w:pPr>
-            <w:r>
-              <w:rPr>
-                <w:lang w:val="en-US"/>
-              </w:rPr>
-              <w:t>Carlos</w:t>
-            </w:r>
-          </w:p>
-        </w:tc>
-        <w:tc>
-          <w:tcPr>
-            <w:tcW w:w="1843" w:type="dxa"/>
-          </w:tcPr>
-          <w:p>
-            <w:pPr>
-              <w:rPr>
-                <w:lang w:val="en-US"/>
-              </w:rPr>
-            </w:pPr>
-            <w:r>
-              <w:rPr>
-                <w:lang w:val="en-US"/>
-              </w:rPr>
-              <w:t>5 minutes</w:t>
-            </w:r>
-          </w:p>
-        </w:tc>
-        <w:tc>
-          <w:tcPr>
-            <w:tcW w:w="1701" w:type="dxa"/>
-          </w:tcPr>
-          <w:p>
-            <w:pPr>
-              <w:rPr>
-                <w:lang w:val="en-US"/>
-              </w:rPr>
-            </w:pPr>
-            <w:r>
-              <w:rPr>
-                <w:lang w:val="en-US"/>
-              </w:rPr>
-              <w:t>10 minutes</w:t>
-            </w:r>
-            <w:bookmarkStart w:id="0" w:name="_GoBack"/>
-            <w:bookmarkEnd w:id="0"/>
           </w:p>
         </w:tc>
       </w:tr>
@@ -3872,6 +3807,8 @@
           <w:lang w:val="en-US"/>
         </w:rPr>
       </w:pPr>
+      <w:bookmarkStart w:id="0" w:name="_GoBack"/>
+      <w:bookmarkEnd w:id="0"/>
     </w:p>
     <w:sectPr>
       <w:pgSz w:w="11906" w:h="16838"/>

</xml_diff>